<commit_message>
Leia-me da questão 1
</commit_message>
<xml_diff>
--- a/Lista03/Questão 1 Leiame.docx
+++ b/Lista03/Questão 1 Leiame.docx
@@ -372,7 +372,10 @@
       </w:r>
       <w:proofErr w:type="spellEnd"/>
       <w:r>
-        <w:t xml:space="preserve"> é muito robusta, testada de todas as formas.</w:t>
+        <w:t xml:space="preserve"> é muito robu</w:t>
+      </w:r>
+      <w:r>
+        <w:t>sta, testada de todas as formas e contém um atributo que conta as colisões.</w:t>
       </w:r>
       <w:bookmarkStart w:id="0" w:name="_GoBack"/>
       <w:bookmarkEnd w:id="0"/>

</xml_diff>